<commit_message>
Added a false test to the doc, along with new scripts
</commit_message>
<xml_diff>
--- a/CSI 5342 14.1 LRBAC report.docx
+++ b/CSI 5342 14.1 LRBAC report.docx
@@ -20,13 +20,8 @@
       <w:pPr>
         <w:jc w:val="center"/>
       </w:pPr>
-      <w:proofErr w:type="gramStart"/>
-      <w:r>
-        <w:t>By</w:t>
-      </w:r>
-      <w:proofErr w:type="gramEnd"/>
-      <w:r>
-        <w:t>: Matthew Tuan and Robbie Dutton</w:t>
+      <w:r>
+        <w:t>By: Matthew Tuan and Robbie Dutton</w:t>
       </w:r>
     </w:p>
     <w:p>
@@ -99,23 +94,7 @@
     </w:p>
     <w:p>
       <w:r>
-        <w:t xml:space="preserve">Role Hierarchies contain a Senior-Junior relationship where the Senior roles can inherit the permissions of Junior roles or activate a </w:t>
-      </w:r>
-      <w:proofErr w:type="gramStart"/>
-      <w:r>
-        <w:t>Junior</w:t>
-      </w:r>
-      <w:proofErr w:type="gramEnd"/>
-      <w:r>
-        <w:t xml:space="preserve"> role. In the paper “A </w:t>
-      </w:r>
-      <w:proofErr w:type="spellStart"/>
-      <w:r>
-        <w:t>Spatio</w:t>
-      </w:r>
-      <w:proofErr w:type="spellEnd"/>
-      <w:r>
-        <w:t xml:space="preserve">-Temporal Role-Based Access Control Model”, they outline 8 different hierarchical constraints based on unrestricted and restricted permission inheritance. Focusing only on the </w:t>
+        <w:t xml:space="preserve">Role Hierarchies contain a Senior-Junior relationship where the Senior roles can inherit the permissions of Junior roles or activate a Junior role. In the paper “A Spatio-Temporal Role-Based Access Control Model”, they outline 8 different hierarchical constraints based on unrestricted and restricted permission inheritance. Focusing only on the </w:t>
       </w:r>
       <w:r>
         <w:t>location-based</w:t>
@@ -328,23 +307,7 @@
     </w:p>
     <w:p>
       <w:r>
-        <w:t xml:space="preserve">Moving forward, we next started to update the </w:t>
-      </w:r>
-      <w:proofErr w:type="spellStart"/>
-      <w:r>
-        <w:t>CheckAccess</w:t>
-      </w:r>
-      <w:proofErr w:type="spellEnd"/>
-      <w:r>
-        <w:t xml:space="preserve"> operation in Session class. Before </w:t>
-      </w:r>
-      <w:proofErr w:type="gramStart"/>
-      <w:r>
-        <w:t>that</w:t>
-      </w:r>
-      <w:proofErr w:type="gramEnd"/>
-      <w:r>
-        <w:t xml:space="preserve"> however, we needed to update and add a few constraints to our model. The first one below is quite similar to the previous model, however with LRBAC, we had to add the check that the user’s current location was the same as the role’s assigned location. The rest stayed the same for that.</w:t>
+        <w:t>Moving forward, we next started to update the CheckAccess operation in Session class. Before that however, we needed to update and add a few constraints to our model. The first one below is quite similar to the previous model, however with LRBAC, we had to add the check that the user’s current location was the same as the role’s assigned location. The rest stayed the same for that.</w:t>
       </w:r>
       <w:r>
         <w:br/>
@@ -395,15 +358,7 @@
         <w:t>Next, we added</w:t>
       </w:r>
       <w:r>
-        <w:t xml:space="preserve"> another </w:t>
-      </w:r>
-      <w:proofErr w:type="gramStart"/>
-      <w:r>
-        <w:t>pre condition</w:t>
-      </w:r>
-      <w:proofErr w:type="gramEnd"/>
-      <w:r>
-        <w:t xml:space="preserve"> for a role to a session.</w:t>
+        <w:t xml:space="preserve"> another pre condition for a role to a session.</w:t>
       </w:r>
     </w:p>
     <w:p>
@@ -447,39 +402,7 @@
     </w:p>
     <w:p>
       <w:r>
-        <w:t xml:space="preserve">Quite similar to previously, we also needed to </w:t>
-      </w:r>
-      <w:proofErr w:type="gramStart"/>
-      <w:r>
-        <w:t>check</w:t>
-      </w:r>
-      <w:proofErr w:type="gramEnd"/>
-      <w:r>
-        <w:t xml:space="preserve"> the location was correct for the user’s session. </w:t>
-      </w:r>
-      <w:proofErr w:type="gramStart"/>
-      <w:r>
-        <w:t>So</w:t>
-      </w:r>
-      <w:proofErr w:type="gramEnd"/>
-      <w:r>
-        <w:t xml:space="preserve"> this was added as well. </w:t>
-      </w:r>
-      <w:proofErr w:type="gramStart"/>
-      <w:r>
-        <w:t>Next</w:t>
-      </w:r>
-      <w:proofErr w:type="gramEnd"/>
-      <w:r>
-        <w:t xml:space="preserve"> we also created a new association for </w:t>
-      </w:r>
-      <w:proofErr w:type="spellStart"/>
-      <w:r>
-        <w:t>SessionLocation</w:t>
-      </w:r>
-      <w:proofErr w:type="spellEnd"/>
-      <w:r>
-        <w:t xml:space="preserve"> between one location and many sessions at that said location.</w:t>
+        <w:t>Quite similar to previously, we also needed to check the location was correct for the user’s session. So this was added as well. Next we also created a new association for SessionLocation between one location and many sessions at that said location.</w:t>
       </w:r>
     </w:p>
     <w:p>
@@ -524,20 +447,7 @@
     </w:p>
     <w:p>
       <w:r>
-        <w:t xml:space="preserve">To further this, we updated the </w:t>
-      </w:r>
-      <w:proofErr w:type="gramStart"/>
-      <w:r>
-        <w:t>User::</w:t>
-      </w:r>
-      <w:proofErr w:type="spellStart"/>
-      <w:proofErr w:type="gramEnd"/>
-      <w:r>
-        <w:t>CreateSession</w:t>
-      </w:r>
-      <w:proofErr w:type="spellEnd"/>
-      <w:r>
-        <w:t xml:space="preserve">() post conditions, to now link a user session </w:t>
+        <w:t xml:space="preserve">To further this, we updated the User::CreateSession() post conditions, to now link a user session </w:t>
       </w:r>
       <w:r>
         <w:br/>
@@ -582,20 +492,7 @@
     </w:p>
     <w:p>
       <w:r>
-        <w:t xml:space="preserve">Lastly, we can now update the </w:t>
-      </w:r>
-      <w:proofErr w:type="gramStart"/>
-      <w:r>
-        <w:t>Session::</w:t>
-      </w:r>
-      <w:proofErr w:type="spellStart"/>
-      <w:proofErr w:type="gramEnd"/>
-      <w:r>
-        <w:t>CheckAccess</w:t>
-      </w:r>
-      <w:proofErr w:type="spellEnd"/>
-      <w:r>
-        <w:t>() operation.</w:t>
+        <w:t>Lastly, we can now update the Session::CheckAccess() operation.</w:t>
       </w:r>
     </w:p>
     <w:p>
@@ -639,23 +536,7 @@
     </w:p>
     <w:p>
       <w:r>
-        <w:t xml:space="preserve">To start off, we get all the roles </w:t>
-      </w:r>
-      <w:proofErr w:type="spellStart"/>
-      <w:r>
-        <w:t>unioned</w:t>
-      </w:r>
-      <w:proofErr w:type="spellEnd"/>
-      <w:r>
-        <w:t xml:space="preserve"> into a set. We first check the location of the role is valid for the user’s current location. Next, for each role, we then make sure some of the original attributes are valid, like that the object and operation are correct. Lastly, we should ensure that the user’s location is allowed by the roles permission and </w:t>
-      </w:r>
-      <w:proofErr w:type="gramStart"/>
-      <w:r>
-        <w:t>same</w:t>
-      </w:r>
-      <w:proofErr w:type="gramEnd"/>
-      <w:r>
-        <w:t xml:space="preserve"> goes for the object’s current location.</w:t>
+        <w:t>To start off, we get all the roles unioned into a set. We first check the location of the role is valid for the user’s current location. Next, for each role, we then make sure some of the original attributes are valid, like that the object and operation are correct. Lastly, we should ensure that the user’s location is allowed by the roles permission and same goes for the object’s current location.</w:t>
       </w:r>
       <w:r>
         <w:br/>
@@ -667,13 +548,11 @@
       <w:r>
         <w:t>we created a test file called `</w:t>
       </w:r>
-      <w:proofErr w:type="spellStart"/>
-      <w:r>
-        <w:t>simpleTest.x</w:t>
-      </w:r>
-      <w:proofErr w:type="spellEnd"/>
-      <w:r>
-        <w:t>`, this results in the following object diagram.</w:t>
+      <w:r>
+        <w:t>lrbac-valid</w:t>
+      </w:r>
+      <w:r>
+        <w:t>.x`, this results in the following object diagram.</w:t>
       </w:r>
     </w:p>
     <w:p>
@@ -727,15 +606,7 @@
         <w:t xml:space="preserve">and created their associations. Now, to test this out, we </w:t>
       </w:r>
       <w:r>
-        <w:t xml:space="preserve">just run the following command by calling the session’s </w:t>
-      </w:r>
-      <w:proofErr w:type="spellStart"/>
-      <w:r>
-        <w:t>CheckAccess</w:t>
-      </w:r>
-      <w:proofErr w:type="spellEnd"/>
-      <w:r>
-        <w:t xml:space="preserve"> operation.</w:t>
+        <w:t>just run the following command by calling the session’s CheckAccess operation.</w:t>
       </w:r>
       <w:r>
         <w:br/>
@@ -780,7 +651,100 @@
           </wp:inline>
         </w:drawing>
       </w:r>
-    </w:p>
+      <w:r>
+        <w:br/>
+      </w:r>
+      <w:r>
+        <w:br/>
+        <w:t>For this next test, we wanted to make sure a user with a different current location, than the object’s current location, would result in a false when returning from the Session::CheckAccess(). Below was the model generated via the ‘lrbac-invalid.x’ file.</w:t>
+      </w:r>
+    </w:p>
+    <w:p>
+      <w:r>
+        <w:lastRenderedPageBreak/>
+        <w:drawing>
+          <wp:inline distT="0" distB="0" distL="0" distR="0" wp14:anchorId="2F6AB6A4" wp14:editId="09D587CA">
+            <wp:extent cx="5943600" cy="3665855"/>
+            <wp:effectExtent l="0" t="0" r="0" b="0"/>
+            <wp:docPr id="1687625301" name="Picture 1" descr="A screenshot of a computer&#10;&#10;AI-generated content may be incorrect."/>
+            <wp:cNvGraphicFramePr>
+              <a:graphicFrameLocks xmlns:a="http://schemas.openxmlformats.org/drawingml/2006/main" noChangeAspect="1"/>
+            </wp:cNvGraphicFramePr>
+            <a:graphic xmlns:a="http://schemas.openxmlformats.org/drawingml/2006/main">
+              <a:graphicData uri="http://schemas.openxmlformats.org/drawingml/2006/picture">
+                <pic:pic xmlns:pic="http://schemas.openxmlformats.org/drawingml/2006/picture">
+                  <pic:nvPicPr>
+                    <pic:cNvPr id="1687625301" name="Picture 1" descr="A screenshot of a computer&#10;&#10;AI-generated content may be incorrect."/>
+                    <pic:cNvPicPr/>
+                  </pic:nvPicPr>
+                  <pic:blipFill>
+                    <a:blip r:embed="rId18"/>
+                    <a:stretch>
+                      <a:fillRect/>
+                    </a:stretch>
+                  </pic:blipFill>
+                  <pic:spPr>
+                    <a:xfrm>
+                      <a:off x="0" y="0"/>
+                      <a:ext cx="5943600" cy="3665855"/>
+                    </a:xfrm>
+                    <a:prstGeom prst="rect">
+                      <a:avLst/>
+                    </a:prstGeom>
+                  </pic:spPr>
+                </pic:pic>
+              </a:graphicData>
+            </a:graphic>
+          </wp:inline>
+        </w:drawing>
+      </w:r>
+    </w:p>
+    <w:p/>
+    <w:p>
+      <w:r>
+        <w:t>Running a test on this produce the correct result of false!</w:t>
+      </w:r>
+    </w:p>
+    <w:p>
+      <w:r>
+        <w:drawing>
+          <wp:inline distT="0" distB="0" distL="0" distR="0" wp14:anchorId="57617E5E" wp14:editId="38682FAB">
+            <wp:extent cx="5943600" cy="2171065"/>
+            <wp:effectExtent l="0" t="0" r="0" b="635"/>
+            <wp:docPr id="828493110" name="Picture 1" descr="A screenshot of a computer&#10;&#10;AI-generated content may be incorrect."/>
+            <wp:cNvGraphicFramePr>
+              <a:graphicFrameLocks xmlns:a="http://schemas.openxmlformats.org/drawingml/2006/main" noChangeAspect="1"/>
+            </wp:cNvGraphicFramePr>
+            <a:graphic xmlns:a="http://schemas.openxmlformats.org/drawingml/2006/main">
+              <a:graphicData uri="http://schemas.openxmlformats.org/drawingml/2006/picture">
+                <pic:pic xmlns:pic="http://schemas.openxmlformats.org/drawingml/2006/picture">
+                  <pic:nvPicPr>
+                    <pic:cNvPr id="828493110" name="Picture 1" descr="A screenshot of a computer&#10;&#10;AI-generated content may be incorrect."/>
+                    <pic:cNvPicPr/>
+                  </pic:nvPicPr>
+                  <pic:blipFill>
+                    <a:blip r:embed="rId19"/>
+                    <a:stretch>
+                      <a:fillRect/>
+                    </a:stretch>
+                  </pic:blipFill>
+                  <pic:spPr>
+                    <a:xfrm>
+                      <a:off x="0" y="0"/>
+                      <a:ext cx="5943600" cy="2171065"/>
+                    </a:xfrm>
+                    <a:prstGeom prst="rect">
+                      <a:avLst/>
+                    </a:prstGeom>
+                  </pic:spPr>
+                </pic:pic>
+              </a:graphicData>
+            </a:graphic>
+          </wp:inline>
+        </w:drawing>
+      </w:r>
+    </w:p>
+    <w:p/>
     <w:p>
       <w:pPr>
         <w:rPr>

</xml_diff>

<commit_message>
SSD Location Tests added
</commit_message>
<xml_diff>
--- a/CSI 5342 14.1 LRBAC report.docx
+++ b/CSI 5342 14.1 LRBAC report.docx
@@ -20,8 +20,13 @@
       <w:pPr>
         <w:jc w:val="center"/>
       </w:pPr>
-      <w:r>
-        <w:t>By: Matthew Tuan and Robbie Dutton</w:t>
+      <w:proofErr w:type="gramStart"/>
+      <w:r>
+        <w:t>By</w:t>
+      </w:r>
+      <w:proofErr w:type="gramEnd"/>
+      <w:r>
+        <w:t>: Matthew Tuan and Robbie Dutton</w:t>
       </w:r>
     </w:p>
     <w:p>
@@ -94,7 +99,23 @@
     </w:p>
     <w:p>
       <w:r>
-        <w:t xml:space="preserve">Role Hierarchies contain a Senior-Junior relationship where the Senior roles can inherit the permissions of Junior roles or activate a Junior role. In the paper “A Spatio-Temporal Role-Based Access Control Model”, they outline 8 different hierarchical constraints based on unrestricted and restricted permission inheritance. Focusing only on the </w:t>
+        <w:t xml:space="preserve">Role Hierarchies contain a Senior-Junior relationship where the Senior roles can inherit the permissions of Junior roles or activate a </w:t>
+      </w:r>
+      <w:proofErr w:type="gramStart"/>
+      <w:r>
+        <w:t>Junior</w:t>
+      </w:r>
+      <w:proofErr w:type="gramEnd"/>
+      <w:r>
+        <w:t xml:space="preserve"> role. In the paper “A </w:t>
+      </w:r>
+      <w:proofErr w:type="spellStart"/>
+      <w:r>
+        <w:t>Spatio</w:t>
+      </w:r>
+      <w:proofErr w:type="spellEnd"/>
+      <w:r>
+        <w:t xml:space="preserve">-Temporal Role-Based Access Control Model”, they outline 8 different hierarchical constraints based on unrestricted and restricted permission inheritance. Focusing only on the </w:t>
       </w:r>
       <w:r>
         <w:t>location-based</w:t>
@@ -192,7 +213,15 @@
         <w:t>Next looking at SSD constraints, we need to ensure that a user cannot be assigned two roles that have SSD constraints</w:t>
       </w:r>
       <w:r>
-        <w:t xml:space="preserve"> while also taking into account the location of the user.</w:t>
+        <w:t xml:space="preserve"> while also </w:t>
+      </w:r>
+      <w:proofErr w:type="gramStart"/>
+      <w:r>
+        <w:t>taking into account</w:t>
+      </w:r>
+      <w:proofErr w:type="gramEnd"/>
+      <w:r>
+        <w:t xml:space="preserve"> the location of the user.</w:t>
       </w:r>
     </w:p>
     <w:p>
@@ -238,6 +267,156 @@
       </w:r>
     </w:p>
     <w:p>
+      <w:r>
+        <w:t xml:space="preserve">Testing out the new constraint we have 2 script tests: </w:t>
+      </w:r>
+      <w:proofErr w:type="spellStart"/>
+      <w:r>
+        <w:t>InvalidSSDLocationTest.x</w:t>
+      </w:r>
+      <w:proofErr w:type="spellEnd"/>
+      <w:r>
+        <w:t xml:space="preserve"> and </w:t>
+      </w:r>
+      <w:proofErr w:type="spellStart"/>
+      <w:r>
+        <w:t>ValidSSDLocationTest.x</w:t>
+      </w:r>
+      <w:proofErr w:type="spellEnd"/>
+      <w:r>
+        <w:t xml:space="preserve">. These basic files test out a basic session with one user, two roles, and two locations. When a user is assigned two roles with SSD constraints and when the locations overlap the invariant fails. We can see a successful </w:t>
+      </w:r>
+      <w:r>
+        <w:t xml:space="preserve">state when the user only </w:t>
+      </w:r>
+      <w:proofErr w:type="gramStart"/>
+      <w:r>
+        <w:t>has one role</w:t>
+      </w:r>
+      <w:proofErr w:type="gramEnd"/>
+      <w:r>
+        <w:t xml:space="preserve"> assigned and does not have an SSD conflict.</w:t>
+      </w:r>
+    </w:p>
+    <w:p>
+      <w:r>
+        <w:drawing>
+          <wp:inline distT="0" distB="0" distL="0" distR="0" wp14:anchorId="1471FDE7" wp14:editId="5A9B4263">
+            <wp:extent cx="5943600" cy="2224405"/>
+            <wp:effectExtent l="0" t="0" r="0" b="4445"/>
+            <wp:docPr id="250526948" name="Picture 1" descr="A computer screen shot of a diagram&#10;&#10;AI-generated content may be incorrect."/>
+            <wp:cNvGraphicFramePr>
+              <a:graphicFrameLocks xmlns:a="http://schemas.openxmlformats.org/drawingml/2006/main" noChangeAspect="1"/>
+            </wp:cNvGraphicFramePr>
+            <a:graphic xmlns:a="http://schemas.openxmlformats.org/drawingml/2006/main">
+              <a:graphicData uri="http://schemas.openxmlformats.org/drawingml/2006/picture">
+                <pic:pic xmlns:pic="http://schemas.openxmlformats.org/drawingml/2006/picture">
+                  <pic:nvPicPr>
+                    <pic:cNvPr id="250526948" name="Picture 1" descr="A computer screen shot of a diagram&#10;&#10;AI-generated content may be incorrect."/>
+                    <pic:cNvPicPr/>
+                  </pic:nvPicPr>
+                  <pic:blipFill>
+                    <a:blip r:embed="rId10"/>
+                    <a:stretch>
+                      <a:fillRect/>
+                    </a:stretch>
+                  </pic:blipFill>
+                  <pic:spPr>
+                    <a:xfrm>
+                      <a:off x="0" y="0"/>
+                      <a:ext cx="5943600" cy="2224405"/>
+                    </a:xfrm>
+                    <a:prstGeom prst="rect">
+                      <a:avLst/>
+                    </a:prstGeom>
+                  </pic:spPr>
+                </pic:pic>
+              </a:graphicData>
+            </a:graphic>
+          </wp:inline>
+        </w:drawing>
+      </w:r>
+    </w:p>
+    <w:p>
+      <w:r>
+        <w:lastRenderedPageBreak/>
+        <w:drawing>
+          <wp:inline distT="0" distB="0" distL="0" distR="0" wp14:anchorId="715972D1" wp14:editId="3DAFEAF7">
+            <wp:extent cx="5943600" cy="2286635"/>
+            <wp:effectExtent l="0" t="0" r="0" b="0"/>
+            <wp:docPr id="1305534751" name="Picture 1" descr="A screenshot of a computer&#10;&#10;AI-generated content may be incorrect."/>
+            <wp:cNvGraphicFramePr>
+              <a:graphicFrameLocks xmlns:a="http://schemas.openxmlformats.org/drawingml/2006/main" noChangeAspect="1"/>
+            </wp:cNvGraphicFramePr>
+            <a:graphic xmlns:a="http://schemas.openxmlformats.org/drawingml/2006/main">
+              <a:graphicData uri="http://schemas.openxmlformats.org/drawingml/2006/picture">
+                <pic:pic xmlns:pic="http://schemas.openxmlformats.org/drawingml/2006/picture">
+                  <pic:nvPicPr>
+                    <pic:cNvPr id="1305534751" name="Picture 1" descr="A screenshot of a computer&#10;&#10;AI-generated content may be incorrect."/>
+                    <pic:cNvPicPr/>
+                  </pic:nvPicPr>
+                  <pic:blipFill>
+                    <a:blip r:embed="rId11"/>
+                    <a:stretch>
+                      <a:fillRect/>
+                    </a:stretch>
+                  </pic:blipFill>
+                  <pic:spPr>
+                    <a:xfrm>
+                      <a:off x="0" y="0"/>
+                      <a:ext cx="5943600" cy="2286635"/>
+                    </a:xfrm>
+                    <a:prstGeom prst="rect">
+                      <a:avLst/>
+                    </a:prstGeom>
+                  </pic:spPr>
+                </pic:pic>
+              </a:graphicData>
+            </a:graphic>
+          </wp:inline>
+        </w:drawing>
+      </w:r>
+    </w:p>
+    <w:p>
+      <w:r>
+        <w:drawing>
+          <wp:inline distT="0" distB="0" distL="0" distR="0" wp14:anchorId="3DBD0D68" wp14:editId="30180EB7">
+            <wp:extent cx="5943600" cy="2155825"/>
+            <wp:effectExtent l="0" t="0" r="0" b="0"/>
+            <wp:docPr id="1589006522" name="Picture 1" descr="A screenshot of a computer&#10;&#10;AI-generated content may be incorrect."/>
+            <wp:cNvGraphicFramePr>
+              <a:graphicFrameLocks xmlns:a="http://schemas.openxmlformats.org/drawingml/2006/main" noChangeAspect="1"/>
+            </wp:cNvGraphicFramePr>
+            <a:graphic xmlns:a="http://schemas.openxmlformats.org/drawingml/2006/main">
+              <a:graphicData uri="http://schemas.openxmlformats.org/drawingml/2006/picture">
+                <pic:pic xmlns:pic="http://schemas.openxmlformats.org/drawingml/2006/picture">
+                  <pic:nvPicPr>
+                    <pic:cNvPr id="1589006522" name="Picture 1" descr="A screenshot of a computer&#10;&#10;AI-generated content may be incorrect."/>
+                    <pic:cNvPicPr/>
+                  </pic:nvPicPr>
+                  <pic:blipFill>
+                    <a:blip r:embed="rId12"/>
+                    <a:stretch>
+                      <a:fillRect/>
+                    </a:stretch>
+                  </pic:blipFill>
+                  <pic:spPr>
+                    <a:xfrm>
+                      <a:off x="0" y="0"/>
+                      <a:ext cx="5943600" cy="2155825"/>
+                    </a:xfrm>
+                    <a:prstGeom prst="rect">
+                      <a:avLst/>
+                    </a:prstGeom>
+                  </pic:spPr>
+                </pic:pic>
+              </a:graphicData>
+            </a:graphic>
+          </wp:inline>
+        </w:drawing>
+      </w:r>
+    </w:p>
+    <w:p>
       <w:pPr>
         <w:tabs>
           <w:tab w:val="left" w:pos="5565"/>
@@ -276,7 +455,7 @@
                     <pic:cNvPicPr/>
                   </pic:nvPicPr>
                   <pic:blipFill>
-                    <a:blip r:embed="rId10"/>
+                    <a:blip r:embed="rId13"/>
                     <a:stretch>
                       <a:fillRect/>
                     </a:stretch>
@@ -307,12 +486,39 @@
     </w:p>
     <w:p>
       <w:r>
-        <w:t>Moving forward, we next started to update the CheckAccess operation in Session class. Before that however, we needed to update and add a few constraints to our model. The first one below is quite similar to the previous model, however with LRBAC, we had to add the check that the user’s current location was the same as the role’s assigned location. The rest stayed the same for that.</w:t>
+        <w:t xml:space="preserve">Moving forward, we next started to update the </w:t>
+      </w:r>
+      <w:proofErr w:type="spellStart"/>
+      <w:r>
+        <w:t>CheckAccess</w:t>
+      </w:r>
+      <w:proofErr w:type="spellEnd"/>
+      <w:r>
+        <w:t xml:space="preserve"> operation in Session class. Before </w:t>
+      </w:r>
+      <w:proofErr w:type="gramStart"/>
+      <w:r>
+        <w:t>that</w:t>
+      </w:r>
+      <w:proofErr w:type="gramEnd"/>
+      <w:r>
+        <w:t xml:space="preserve"> however, we needed to update and add a few constraints to our model. The first one below is quite </w:t>
+      </w:r>
+      <w:proofErr w:type="gramStart"/>
+      <w:r>
+        <w:t>similar to</w:t>
+      </w:r>
+      <w:proofErr w:type="gramEnd"/>
+      <w:r>
+        <w:t xml:space="preserve"> the previous model, however with LRBAC, we had to add the check that the user’s current location was the same as the role’s assigned location. The rest stayed the same for that.</w:t>
       </w:r>
       <w:r>
         <w:br/>
       </w:r>
       <w:r>
+        <w:rPr>
+          <w:noProof/>
+        </w:rPr>
         <w:drawing>
           <wp:inline distT="0" distB="0" distL="0" distR="0" wp14:anchorId="69D8DB12" wp14:editId="53687ADD">
             <wp:extent cx="5943600" cy="990600"/>
@@ -329,7 +535,7 @@
                     <pic:cNvPicPr/>
                   </pic:nvPicPr>
                   <pic:blipFill>
-                    <a:blip r:embed="rId11"/>
+                    <a:blip r:embed="rId14"/>
                     <a:stretch>
                       <a:fillRect/>
                     </a:stretch>
@@ -358,11 +564,23 @@
         <w:t>Next, we added</w:t>
       </w:r>
       <w:r>
-        <w:t xml:space="preserve"> another pre condition for a role to a session.</w:t>
-      </w:r>
-    </w:p>
-    <w:p>
-      <w:r>
+        <w:t xml:space="preserve"> another </w:t>
+      </w:r>
+      <w:proofErr w:type="gramStart"/>
+      <w:r>
+        <w:t>pre condition</w:t>
+      </w:r>
+      <w:proofErr w:type="gramEnd"/>
+      <w:r>
+        <w:t xml:space="preserve"> for a role to a session.</w:t>
+      </w:r>
+    </w:p>
+    <w:p>
+      <w:r>
+        <w:rPr>
+          <w:noProof/>
+        </w:rPr>
+        <w:lastRenderedPageBreak/>
         <w:drawing>
           <wp:inline distT="0" distB="0" distL="0" distR="0" wp14:anchorId="276A6646" wp14:editId="1CD57058">
             <wp:extent cx="5943600" cy="659130"/>
@@ -379,7 +597,7 @@
                     <pic:cNvPicPr/>
                   </pic:nvPicPr>
                   <pic:blipFill>
-                    <a:blip r:embed="rId12"/>
+                    <a:blip r:embed="rId15"/>
                     <a:stretch>
                       <a:fillRect/>
                     </a:stretch>
@@ -402,12 +620,54 @@
     </w:p>
     <w:p>
       <w:r>
-        <w:t>Quite similar to previously, we also needed to check the location was correct for the user’s session. So this was added as well. Next we also created a new association for SessionLocation between one location and many sessions at that said location.</w:t>
-      </w:r>
-    </w:p>
-    <w:p>
-      <w:r>
-        <w:lastRenderedPageBreak/>
+        <w:t xml:space="preserve">Quite </w:t>
+      </w:r>
+      <w:proofErr w:type="gramStart"/>
+      <w:r>
+        <w:t>similar to</w:t>
+      </w:r>
+      <w:proofErr w:type="gramEnd"/>
+      <w:r>
+        <w:t xml:space="preserve"> previously, we also needed to </w:t>
+      </w:r>
+      <w:proofErr w:type="gramStart"/>
+      <w:r>
+        <w:t>check</w:t>
+      </w:r>
+      <w:proofErr w:type="gramEnd"/>
+      <w:r>
+        <w:t xml:space="preserve"> the location was correct for the user’s session. </w:t>
+      </w:r>
+      <w:proofErr w:type="gramStart"/>
+      <w:r>
+        <w:t>So</w:t>
+      </w:r>
+      <w:proofErr w:type="gramEnd"/>
+      <w:r>
+        <w:t xml:space="preserve"> this was added as well. </w:t>
+      </w:r>
+      <w:proofErr w:type="gramStart"/>
+      <w:r>
+        <w:t>Next</w:t>
+      </w:r>
+      <w:proofErr w:type="gramEnd"/>
+      <w:r>
+        <w:t xml:space="preserve"> we also created a new association for </w:t>
+      </w:r>
+      <w:proofErr w:type="spellStart"/>
+      <w:r>
+        <w:t>SessionLocation</w:t>
+      </w:r>
+      <w:proofErr w:type="spellEnd"/>
+      <w:r>
+        <w:t xml:space="preserve"> between one location and many sessions at that said location.</w:t>
+      </w:r>
+    </w:p>
+    <w:p>
+      <w:r>
+        <w:rPr>
+          <w:noProof/>
+        </w:rPr>
         <w:drawing>
           <wp:inline distT="0" distB="0" distL="0" distR="0" wp14:anchorId="11BDB11B" wp14:editId="771847B0">
             <wp:extent cx="5401429" cy="1228896"/>
@@ -424,7 +684,7 @@
                     <pic:cNvPicPr/>
                   </pic:nvPicPr>
                   <pic:blipFill>
-                    <a:blip r:embed="rId13"/>
+                    <a:blip r:embed="rId16"/>
                     <a:stretch>
                       <a:fillRect/>
                     </a:stretch>
@@ -447,12 +707,31 @@
     </w:p>
     <w:p>
       <w:r>
-        <w:t xml:space="preserve">To further this, we updated the User::CreateSession() post conditions, to now link a user session </w:t>
+        <w:t xml:space="preserve">To further this, we updated the </w:t>
+      </w:r>
+      <w:proofErr w:type="gramStart"/>
+      <w:r>
+        <w:t>User::</w:t>
+      </w:r>
+      <w:proofErr w:type="spellStart"/>
+      <w:r>
+        <w:t>CreateSession</w:t>
+      </w:r>
+      <w:proofErr w:type="spellEnd"/>
+      <w:r>
+        <w:t>(</w:t>
+      </w:r>
+      <w:proofErr w:type="gramEnd"/>
+      <w:r>
+        <w:t xml:space="preserve">) post conditions, to now link a user session </w:t>
       </w:r>
       <w:r>
         <w:br/>
       </w:r>
       <w:r>
+        <w:rPr>
+          <w:noProof/>
+        </w:rPr>
         <w:drawing>
           <wp:inline distT="0" distB="0" distL="0" distR="0" wp14:anchorId="5B0E277A" wp14:editId="5772602A">
             <wp:extent cx="5943600" cy="1022350"/>
@@ -469,7 +748,7 @@
                     <pic:cNvPicPr/>
                   </pic:nvPicPr>
                   <pic:blipFill>
-                    <a:blip r:embed="rId14"/>
+                    <a:blip r:embed="rId17"/>
                     <a:stretch>
                       <a:fillRect/>
                     </a:stretch>
@@ -492,11 +771,30 @@
     </w:p>
     <w:p>
       <w:r>
-        <w:t>Lastly, we can now update the Session::CheckAccess() operation.</w:t>
-      </w:r>
-    </w:p>
-    <w:p>
-      <w:r>
+        <w:t xml:space="preserve">Lastly, we can now update the </w:t>
+      </w:r>
+      <w:proofErr w:type="gramStart"/>
+      <w:r>
+        <w:t>Session::</w:t>
+      </w:r>
+      <w:proofErr w:type="spellStart"/>
+      <w:r>
+        <w:t>CheckAccess</w:t>
+      </w:r>
+      <w:proofErr w:type="spellEnd"/>
+      <w:r>
+        <w:t>(</w:t>
+      </w:r>
+      <w:proofErr w:type="gramEnd"/>
+      <w:r>
+        <w:t>) operation.</w:t>
+      </w:r>
+    </w:p>
+    <w:p>
+      <w:r>
+        <w:rPr>
+          <w:noProof/>
+        </w:rPr>
         <w:drawing>
           <wp:inline distT="0" distB="0" distL="0" distR="0" wp14:anchorId="0656410E" wp14:editId="719623A1">
             <wp:extent cx="5943600" cy="3604895"/>
@@ -513,7 +811,7 @@
                     <pic:cNvPicPr/>
                   </pic:nvPicPr>
                   <pic:blipFill>
-                    <a:blip r:embed="rId15"/>
+                    <a:blip r:embed="rId18"/>
                     <a:stretch>
                       <a:fillRect/>
                     </a:stretch>
@@ -536,7 +834,16 @@
     </w:p>
     <w:p>
       <w:r>
-        <w:t>To start off, we get all the roles unioned into a set. We first check the location of the role is valid for the user’s current location. Next, for each role, we then make sure some of the original attributes are valid, like that the object and operation are correct. Lastly, we should ensure that the user’s location is allowed by the roles permission and same goes for the object’s current location.</w:t>
+        <w:lastRenderedPageBreak/>
+        <w:t xml:space="preserve">To start off, we get all the roles </w:t>
+      </w:r>
+      <w:proofErr w:type="spellStart"/>
+      <w:r>
+        <w:t>unioned</w:t>
+      </w:r>
+      <w:proofErr w:type="spellEnd"/>
+      <w:r>
+        <w:t xml:space="preserve"> into a set. We first check the location of the role is valid for the user’s current location. Next, for each role, we then make sure some of the original attributes are valid, like that the object and operation are correct. Lastly, we should ensure that the user’s location is allowed by the roles permission and same goes for the object’s current location.</w:t>
       </w:r>
       <w:r>
         <w:br/>
@@ -548,16 +855,23 @@
       <w:r>
         <w:t>we created a test file called `</w:t>
       </w:r>
+      <w:proofErr w:type="spellStart"/>
       <w:r>
         <w:t>lrbac-valid</w:t>
       </w:r>
       <w:r>
-        <w:t>.x`, this results in the following object diagram.</w:t>
-      </w:r>
-    </w:p>
-    <w:p>
-      <w:r>
-        <w:lastRenderedPageBreak/>
+        <w:t>.x</w:t>
+      </w:r>
+      <w:proofErr w:type="spellEnd"/>
+      <w:r>
+        <w:t>`, this results in the following object diagram.</w:t>
+      </w:r>
+    </w:p>
+    <w:p>
+      <w:r>
+        <w:rPr>
+          <w:noProof/>
+        </w:rPr>
         <w:drawing>
           <wp:inline distT="0" distB="0" distL="0" distR="0" wp14:anchorId="4C6D5079" wp14:editId="246D715E">
             <wp:extent cx="5943600" cy="3462020"/>
@@ -574,7 +888,7 @@
                     <pic:cNvPicPr/>
                   </pic:nvPicPr>
                   <pic:blipFill>
-                    <a:blip r:embed="rId16"/>
+                    <a:blip r:embed="rId19"/>
                     <a:stretch>
                       <a:fillRect/>
                     </a:stretch>
@@ -606,7 +920,15 @@
         <w:t xml:space="preserve">and created their associations. Now, to test this out, we </w:t>
       </w:r>
       <w:r>
-        <w:t>just run the following command by calling the session’s CheckAccess operation.</w:t>
+        <w:t xml:space="preserve">just run the following command by calling the session’s </w:t>
+      </w:r>
+      <w:proofErr w:type="spellStart"/>
+      <w:r>
+        <w:t>CheckAccess</w:t>
+      </w:r>
+      <w:proofErr w:type="spellEnd"/>
+      <w:r>
+        <w:t xml:space="preserve"> operation.</w:t>
       </w:r>
       <w:r>
         <w:br/>
@@ -615,6 +937,9 @@
         <w:br/>
       </w:r>
       <w:r>
+        <w:rPr>
+          <w:noProof/>
+        </w:rPr>
         <w:drawing>
           <wp:inline distT="0" distB="0" distL="0" distR="0" wp14:anchorId="46E85C15" wp14:editId="1C860428">
             <wp:extent cx="5943600" cy="2453005"/>
@@ -631,7 +956,7 @@
                     <pic:cNvPicPr/>
                   </pic:nvPicPr>
                   <pic:blipFill>
-                    <a:blip r:embed="rId17"/>
+                    <a:blip r:embed="rId20"/>
                     <a:stretch>
                       <a:fillRect/>
                     </a:stretch>
@@ -656,12 +981,41 @@
       </w:r>
       <w:r>
         <w:br/>
-        <w:t>For this next test, we wanted to make sure a user with a different current location, than the object’s current location, would result in a false when returning from the Session::CheckAccess(). Below was the model generated via the ‘lrbac-invalid.x’ file.</w:t>
-      </w:r>
-    </w:p>
-    <w:p>
+      </w:r>
       <w:r>
         <w:lastRenderedPageBreak/>
+        <w:t xml:space="preserve">For this next test, we wanted to make sure a user with a different current location, than the object’s current location, would result in a false when returning from the </w:t>
+      </w:r>
+      <w:proofErr w:type="gramStart"/>
+      <w:r>
+        <w:t>Session::</w:t>
+      </w:r>
+      <w:proofErr w:type="spellStart"/>
+      <w:r>
+        <w:t>CheckAccess</w:t>
+      </w:r>
+      <w:proofErr w:type="spellEnd"/>
+      <w:r>
+        <w:t>(</w:t>
+      </w:r>
+      <w:proofErr w:type="gramEnd"/>
+      <w:r>
+        <w:t>). Below was the model generated via the ‘</w:t>
+      </w:r>
+      <w:proofErr w:type="spellStart"/>
+      <w:r>
+        <w:t>lrbac-invalid.x</w:t>
+      </w:r>
+      <w:proofErr w:type="spellEnd"/>
+      <w:r>
+        <w:t>’ file.</w:t>
+      </w:r>
+    </w:p>
+    <w:p>
+      <w:r>
+        <w:rPr>
+          <w:noProof/>
+        </w:rPr>
         <w:drawing>
           <wp:inline distT="0" distB="0" distL="0" distR="0" wp14:anchorId="2F6AB6A4" wp14:editId="09D587CA">
             <wp:extent cx="5943600" cy="3665855"/>
@@ -678,7 +1032,7 @@
                     <pic:cNvPicPr/>
                   </pic:nvPicPr>
                   <pic:blipFill>
-                    <a:blip r:embed="rId18"/>
+                    <a:blip r:embed="rId21"/>
                     <a:stretch>
                       <a:fillRect/>
                     </a:stretch>
@@ -702,11 +1056,22 @@
     <w:p/>
     <w:p>
       <w:r>
-        <w:t>Running a test on this produce the correct result of false!</w:t>
-      </w:r>
-    </w:p>
-    <w:p>
-      <w:r>
+        <w:t xml:space="preserve">Running a test on this </w:t>
+      </w:r>
+      <w:proofErr w:type="gramStart"/>
+      <w:r>
+        <w:t>produce</w:t>
+      </w:r>
+      <w:proofErr w:type="gramEnd"/>
+      <w:r>
+        <w:t xml:space="preserve"> the correct result of false!</w:t>
+      </w:r>
+    </w:p>
+    <w:p>
+      <w:r>
+        <w:rPr>
+          <w:noProof/>
+        </w:rPr>
         <w:drawing>
           <wp:inline distT="0" distB="0" distL="0" distR="0" wp14:anchorId="57617E5E" wp14:editId="38682FAB">
             <wp:extent cx="5943600" cy="2171065"/>
@@ -723,7 +1088,7 @@
                     <pic:cNvPicPr/>
                   </pic:nvPicPr>
                   <pic:blipFill>
-                    <a:blip r:embed="rId19"/>
+                    <a:blip r:embed="rId22"/>
                     <a:stretch>
                       <a:fillRect/>
                     </a:stretch>

</xml_diff>

<commit_message>
Added advanced lrbac checkacccess and docs update
</commit_message>
<xml_diff>
--- a/CSI 5342 14.1 LRBAC report.docx
+++ b/CSI 5342 14.1 LRBAC report.docx
@@ -300,6 +300,9 @@
     </w:p>
     <w:p>
       <w:r>
+        <w:rPr>
+          <w:noProof/>
+        </w:rPr>
         <w:drawing>
           <wp:inline distT="0" distB="0" distL="0" distR="0" wp14:anchorId="1471FDE7" wp14:editId="5A9B4263">
             <wp:extent cx="5943600" cy="2224405"/>
@@ -339,6 +342,9 @@
     </w:p>
     <w:p>
       <w:r>
+        <w:rPr>
+          <w:noProof/>
+        </w:rPr>
         <w:lastRenderedPageBreak/>
         <w:drawing>
           <wp:inline distT="0" distB="0" distL="0" distR="0" wp14:anchorId="715972D1" wp14:editId="3DAFEAF7">
@@ -379,6 +385,9 @@
     </w:p>
     <w:p>
       <w:r>
+        <w:rPr>
+          <w:noProof/>
+        </w:rPr>
         <w:drawing>
           <wp:inline distT="0" distB="0" distL="0" distR="0" wp14:anchorId="3DBD0D68" wp14:editId="30180EB7">
             <wp:extent cx="5943600" cy="2155825"/>
@@ -502,15 +511,7 @@
       </w:r>
       <w:proofErr w:type="gramEnd"/>
       <w:r>
-        <w:t xml:space="preserve"> however, we needed to update and add a few constraints to our model. The first one below is quite </w:t>
-      </w:r>
-      <w:proofErr w:type="gramStart"/>
-      <w:r>
-        <w:t>similar to</w:t>
-      </w:r>
-      <w:proofErr w:type="gramEnd"/>
-      <w:r>
-        <w:t xml:space="preserve"> the previous model, however with LRBAC, we had to add the check that the user’s current location was the same as the role’s assigned location. The rest stayed the same for that.</w:t>
+        <w:t xml:space="preserve"> however, we needed to update and add a few constraints to our model. The first one below is quite similar to the previous model, however with LRBAC, we had to add the check that the user’s current location was the same as the role’s assigned location. The rest stayed the same for that.</w:t>
       </w:r>
       <w:r>
         <w:br/>
@@ -620,15 +621,7 @@
     </w:p>
     <w:p>
       <w:r>
-        <w:t xml:space="preserve">Quite </w:t>
-      </w:r>
-      <w:proofErr w:type="gramStart"/>
-      <w:r>
-        <w:t>similar to</w:t>
-      </w:r>
-      <w:proofErr w:type="gramEnd"/>
-      <w:r>
-        <w:t xml:space="preserve"> previously, we also needed to </w:t>
+        <w:t xml:space="preserve">Quite similar to previously, we also needed to </w:t>
       </w:r>
       <w:proofErr w:type="gramStart"/>
       <w:r>
@@ -714,16 +707,13 @@
         <w:t>User::</w:t>
       </w:r>
       <w:proofErr w:type="spellStart"/>
+      <w:proofErr w:type="gramEnd"/>
       <w:r>
         <w:t>CreateSession</w:t>
       </w:r>
       <w:proofErr w:type="spellEnd"/>
       <w:r>
-        <w:t>(</w:t>
-      </w:r>
-      <w:proofErr w:type="gramEnd"/>
-      <w:r>
-        <w:t xml:space="preserve">) post conditions, to now link a user session </w:t>
+        <w:t xml:space="preserve">() post conditions, to now link a user session </w:t>
       </w:r>
       <w:r>
         <w:br/>
@@ -778,16 +768,13 @@
         <w:t>Session::</w:t>
       </w:r>
       <w:proofErr w:type="spellStart"/>
+      <w:proofErr w:type="gramEnd"/>
       <w:r>
         <w:t>CheckAccess</w:t>
       </w:r>
       <w:proofErr w:type="spellEnd"/>
       <w:r>
-        <w:t>(</w:t>
-      </w:r>
-      <w:proofErr w:type="gramEnd"/>
-      <w:r>
-        <w:t>) operation.</w:t>
+        <w:t>() operation.</w:t>
       </w:r>
     </w:p>
     <w:p>
@@ -991,16 +978,13 @@
         <w:t>Session::</w:t>
       </w:r>
       <w:proofErr w:type="spellStart"/>
+      <w:proofErr w:type="gramEnd"/>
       <w:r>
         <w:t>CheckAccess</w:t>
       </w:r>
       <w:proofErr w:type="spellEnd"/>
       <w:r>
-        <w:t>(</w:t>
-      </w:r>
-      <w:proofErr w:type="gramEnd"/>
-      <w:r>
-        <w:t>). Below was the model generated via the ‘</w:t>
+        <w:t>(). Below was the model generated via the ‘</w:t>
       </w:r>
       <w:proofErr w:type="spellStart"/>
       <w:r>
@@ -1109,6 +1093,241 @@
         </w:drawing>
       </w:r>
     </w:p>
+    <w:p>
+      <w:r>
+        <w:t xml:space="preserve">In this last test for </w:t>
+      </w:r>
+      <w:proofErr w:type="spellStart"/>
+      <w:r>
+        <w:t>CheckAccess</w:t>
+      </w:r>
+      <w:proofErr w:type="spellEnd"/>
+      <w:r>
+        <w:t xml:space="preserve">, we really decided to trick the model. We created 2 sets of objects for Object, Permission, Role, Location and Operation. For the user, we gave it one of the </w:t>
+      </w:r>
+      <w:proofErr w:type="gramStart"/>
+      <w:r>
+        <w:t>location’s</w:t>
+      </w:r>
+      <w:proofErr w:type="gramEnd"/>
+      <w:r>
+        <w:t xml:space="preserve"> that was attached to the O2 object. The </w:t>
+      </w:r>
+      <w:proofErr w:type="gramStart"/>
+      <w:r>
+        <w:t>below object diagram</w:t>
+      </w:r>
+      <w:proofErr w:type="gramEnd"/>
+      <w:r>
+        <w:t xml:space="preserve"> can further explain the relationships.</w:t>
+      </w:r>
+    </w:p>
+    <w:p>
+      <w:r>
+        <w:lastRenderedPageBreak/>
+        <w:drawing>
+          <wp:inline distT="0" distB="0" distL="0" distR="0" wp14:anchorId="7912BA10" wp14:editId="529C58CD">
+            <wp:extent cx="5943600" cy="3342640"/>
+            <wp:effectExtent l="0" t="0" r="0" b="0"/>
+            <wp:docPr id="768329522" name="Picture 1" descr="A computer screen shot of a network&#10;&#10;AI-generated content may be incorrect."/>
+            <wp:cNvGraphicFramePr>
+              <a:graphicFrameLocks xmlns:a="http://schemas.openxmlformats.org/drawingml/2006/main" noChangeAspect="1"/>
+            </wp:cNvGraphicFramePr>
+            <a:graphic xmlns:a="http://schemas.openxmlformats.org/drawingml/2006/main">
+              <a:graphicData uri="http://schemas.openxmlformats.org/drawingml/2006/picture">
+                <pic:pic xmlns:pic="http://schemas.openxmlformats.org/drawingml/2006/picture">
+                  <pic:nvPicPr>
+                    <pic:cNvPr id="768329522" name="Picture 1" descr="A computer screen shot of a network&#10;&#10;AI-generated content may be incorrect."/>
+                    <pic:cNvPicPr/>
+                  </pic:nvPicPr>
+                  <pic:blipFill>
+                    <a:blip r:embed="rId23"/>
+                    <a:stretch>
+                      <a:fillRect/>
+                    </a:stretch>
+                  </pic:blipFill>
+                  <pic:spPr>
+                    <a:xfrm>
+                      <a:off x="0" y="0"/>
+                      <a:ext cx="5943600" cy="3342640"/>
+                    </a:xfrm>
+                    <a:prstGeom prst="rect">
+                      <a:avLst/>
+                    </a:prstGeom>
+                  </pic:spPr>
+                </pic:pic>
+              </a:graphicData>
+            </a:graphic>
+          </wp:inline>
+        </w:drawing>
+      </w:r>
+    </w:p>
+    <w:p>
+      <w:r>
+        <w:t xml:space="preserve">As we can see, the only operation the user should have access to, based upon the current location of that user, is the </w:t>
+      </w:r>
+      <w:proofErr w:type="spellStart"/>
+      <w:r>
+        <w:t>OpWrite</w:t>
+      </w:r>
+      <w:proofErr w:type="spellEnd"/>
+      <w:r>
+        <w:t xml:space="preserve"> operation on O2 object. We tested this out, and here are some screenshotted results. </w:t>
+      </w:r>
+      <w:r>
+        <w:br/>
+      </w:r>
+      <w:r>
+        <w:drawing>
+          <wp:inline distT="0" distB="0" distL="0" distR="0" wp14:anchorId="4A7C28D0" wp14:editId="0BAC6AD3">
+            <wp:extent cx="3906982" cy="1627074"/>
+            <wp:effectExtent l="0" t="0" r="0" b="0"/>
+            <wp:docPr id="1948541516" name="Picture 1" descr="A screenshot of a computer&#10;&#10;AI-generated content may be incorrect."/>
+            <wp:cNvGraphicFramePr>
+              <a:graphicFrameLocks xmlns:a="http://schemas.openxmlformats.org/drawingml/2006/main" noChangeAspect="1"/>
+            </wp:cNvGraphicFramePr>
+            <a:graphic xmlns:a="http://schemas.openxmlformats.org/drawingml/2006/main">
+              <a:graphicData uri="http://schemas.openxmlformats.org/drawingml/2006/picture">
+                <pic:pic xmlns:pic="http://schemas.openxmlformats.org/drawingml/2006/picture">
+                  <pic:nvPicPr>
+                    <pic:cNvPr id="1948541516" name="Picture 1" descr="A screenshot of a computer&#10;&#10;AI-generated content may be incorrect."/>
+                    <pic:cNvPicPr/>
+                  </pic:nvPicPr>
+                  <pic:blipFill>
+                    <a:blip r:embed="rId24"/>
+                    <a:stretch>
+                      <a:fillRect/>
+                    </a:stretch>
+                  </pic:blipFill>
+                  <pic:spPr>
+                    <a:xfrm>
+                      <a:off x="0" y="0"/>
+                      <a:ext cx="3913180" cy="1629655"/>
+                    </a:xfrm>
+                    <a:prstGeom prst="rect">
+                      <a:avLst/>
+                    </a:prstGeom>
+                  </pic:spPr>
+                </pic:pic>
+              </a:graphicData>
+            </a:graphic>
+          </wp:inline>
+        </w:drawing>
+      </w:r>
+      <w:r>
+        <w:t xml:space="preserve"> This evaluates to false because that object and permission is attached to a location that differs from the user’s current location.</w:t>
+      </w:r>
+    </w:p>
+    <w:p>
+      <w:r>
+        <w:drawing>
+          <wp:inline distT="0" distB="0" distL="0" distR="0" wp14:anchorId="4A4D1D9E" wp14:editId="6CFDFF62">
+            <wp:extent cx="3810000" cy="1572439"/>
+            <wp:effectExtent l="0" t="0" r="0" b="8890"/>
+            <wp:docPr id="799360763" name="Picture 1" descr="A screenshot of a computer&#10;&#10;AI-generated content may be incorrect."/>
+            <wp:cNvGraphicFramePr>
+              <a:graphicFrameLocks xmlns:a="http://schemas.openxmlformats.org/drawingml/2006/main" noChangeAspect="1"/>
+            </wp:cNvGraphicFramePr>
+            <a:graphic xmlns:a="http://schemas.openxmlformats.org/drawingml/2006/main">
+              <a:graphicData uri="http://schemas.openxmlformats.org/drawingml/2006/picture">
+                <pic:pic xmlns:pic="http://schemas.openxmlformats.org/drawingml/2006/picture">
+                  <pic:nvPicPr>
+                    <pic:cNvPr id="799360763" name="Picture 1" descr="A screenshot of a computer&#10;&#10;AI-generated content may be incorrect."/>
+                    <pic:cNvPicPr/>
+                  </pic:nvPicPr>
+                  <pic:blipFill>
+                    <a:blip r:embed="rId25"/>
+                    <a:stretch>
+                      <a:fillRect/>
+                    </a:stretch>
+                  </pic:blipFill>
+                  <pic:spPr>
+                    <a:xfrm>
+                      <a:off x="0" y="0"/>
+                      <a:ext cx="3821876" cy="1577341"/>
+                    </a:xfrm>
+                    <a:prstGeom prst="rect">
+                      <a:avLst/>
+                    </a:prstGeom>
+                  </pic:spPr>
+                </pic:pic>
+              </a:graphicData>
+            </a:graphic>
+          </wp:inline>
+        </w:drawing>
+      </w:r>
+      <w:r>
+        <w:t xml:space="preserve"> This evaluates to </w:t>
+      </w:r>
+      <w:proofErr w:type="gramStart"/>
+      <w:r>
+        <w:t>false</w:t>
+      </w:r>
+      <w:proofErr w:type="gramEnd"/>
+      <w:r>
+        <w:t>, because that operation does not correlate to that object, so this also fails correctly.</w:t>
+      </w:r>
+    </w:p>
+    <w:p>
+      <w:r>
+        <w:lastRenderedPageBreak/>
+        <w:drawing>
+          <wp:inline distT="0" distB="0" distL="0" distR="0" wp14:anchorId="2513F277" wp14:editId="53D54074">
+            <wp:extent cx="3706091" cy="1493919"/>
+            <wp:effectExtent l="0" t="0" r="0" b="0"/>
+            <wp:docPr id="1456607069" name="Picture 1" descr="A screenshot of a computer&#10;&#10;AI-generated content may be incorrect."/>
+            <wp:cNvGraphicFramePr>
+              <a:graphicFrameLocks xmlns:a="http://schemas.openxmlformats.org/drawingml/2006/main" noChangeAspect="1"/>
+            </wp:cNvGraphicFramePr>
+            <a:graphic xmlns:a="http://schemas.openxmlformats.org/drawingml/2006/main">
+              <a:graphicData uri="http://schemas.openxmlformats.org/drawingml/2006/picture">
+                <pic:pic xmlns:pic="http://schemas.openxmlformats.org/drawingml/2006/picture">
+                  <pic:nvPicPr>
+                    <pic:cNvPr id="1456607069" name="Picture 1" descr="A screenshot of a computer&#10;&#10;AI-generated content may be incorrect."/>
+                    <pic:cNvPicPr/>
+                  </pic:nvPicPr>
+                  <pic:blipFill>
+                    <a:blip r:embed="rId26"/>
+                    <a:stretch>
+                      <a:fillRect/>
+                    </a:stretch>
+                  </pic:blipFill>
+                  <pic:spPr>
+                    <a:xfrm>
+                      <a:off x="0" y="0"/>
+                      <a:ext cx="3723622" cy="1500986"/>
+                    </a:xfrm>
+                    <a:prstGeom prst="rect">
+                      <a:avLst/>
+                    </a:prstGeom>
+                  </pic:spPr>
+                </pic:pic>
+              </a:graphicData>
+            </a:graphic>
+          </wp:inline>
+        </w:drawing>
+      </w:r>
+      <w:r>
+        <w:t xml:space="preserve"> Finally, this returns as true </w:t>
+      </w:r>
+      <w:proofErr w:type="gramStart"/>
+      <w:r>
+        <w:t>like</w:t>
+      </w:r>
+      <w:proofErr w:type="gramEnd"/>
+      <w:r>
+        <w:t xml:space="preserve"> expected. The user is in the current location for the operation and </w:t>
+      </w:r>
+      <w:proofErr w:type="gramStart"/>
+      <w:r>
+        <w:t>object, and</w:t>
+      </w:r>
+      <w:proofErr w:type="gramEnd"/>
+      <w:r>
+        <w:t xml:space="preserve"> has the correct roles to do this. </w:t>
+      </w:r>
+    </w:p>
+    <w:p/>
     <w:p/>
     <w:p>
       <w:pPr>
@@ -1123,6 +1342,11 @@
           <w:bCs/>
         </w:rPr>
         <w:t>Summary of each member’s contribution</w:t>
+      </w:r>
+    </w:p>
+    <w:p>
+      <w:r>
+        <w:t xml:space="preserve">Matt and Rob both contributed equally to this project. They split the work up by having meetings and constantly reaching back and forth. We helped answer any questions we had. The regular meetings we scheduled greatly contributed to our understanding of this as a whole. </w:t>
       </w:r>
     </w:p>
     <w:sectPr>

</xml_diff>